<commit_message>
Updates from Day 4
</commit_message>
<xml_diff>
--- a/Documents/Labs/Module 7 LAB B.docx
+++ b/Documents/Labs/Module 7 LAB B.docx
@@ -1,16 +1,24 @@
 
 <file path=word/document.xml><?xml version="1.0" encoding="utf-8"?>
-<w:document xmlns:wpc="http://schemas.microsoft.com/office/word/2010/wordprocessingCanvas" xmlns:cx="http://schemas.microsoft.com/office/drawing/2014/chartex" xmlns:cx1="http://schemas.microsoft.com/office/drawing/2015/9/8/chartex" xmlns:cx2="http://schemas.microsoft.com/office/drawing/2015/10/21/chartex" xmlns:cx3="http://schemas.microsoft.com/office/drawing/2016/5/9/chartex" xmlns:cx4="http://schemas.microsoft.com/office/drawing/2016/5/10/chartex" xmlns:cx5="http://schemas.microsoft.com/office/drawing/2016/5/11/chartex" xmlns:cx6="http://schemas.microsoft.com/office/drawing/2016/5/12/chartex" xmlns:cx7="http://schemas.microsoft.com/office/drawing/2016/5/13/chartex" xmlns:cx8="http://schemas.microsoft.com/office/drawing/2016/5/14/chartex" xmlns:mc="http://schemas.openxmlformats.org/markup-compatibility/2006" xmlns:aink="http://schemas.microsoft.com/office/drawing/2016/ink" xmlns:am3d="http://schemas.microsoft.com/office/drawing/2017/model3d" xmlns:o="urn:schemas-microsoft-com:office:office" xmlns:r="http://schemas.openxmlformats.org/officeDocument/2006/relationships" xmlns:m="http://schemas.openxmlformats.org/officeDocument/2006/math" xmlns:v="urn:schemas-microsoft-com:vml" xmlns:wp14="http://schemas.microsoft.com/office/word/2010/wordprocessingDrawing" xmlns:wp="http://schemas.openxmlformats.org/drawingml/2006/wordprocessingDrawing" xmlns:w10="urn:schemas-microsoft-com:office:word" xmlns:w="http://schemas.openxmlformats.org/wordprocessingml/2006/main" xmlns:w14="http://schemas.microsoft.com/office/word/2010/wordml" xmlns:w15="http://schemas.microsoft.com/office/word/2012/wordml" xmlns:w16se="http://schemas.microsoft.com/office/word/2015/wordml/symex" xmlns:wpg="http://schemas.microsoft.com/office/word/2010/wordprocessingGroup" xmlns:wpi="http://schemas.microsoft.com/office/word/2010/wordprocessingInk" xmlns:wne="http://schemas.microsoft.com/office/word/2006/wordml" xmlns:wps="http://schemas.microsoft.com/office/word/2010/wordprocessingShape" mc:Ignorable="w14 w15 w16se wp14">
+<w:document xmlns:wpc="http://schemas.microsoft.com/office/word/2010/wordprocessingCanvas" xmlns:cx="http://schemas.microsoft.com/office/drawing/2014/chartex" xmlns:mc="http://schemas.openxmlformats.org/markup-compatibility/2006" xmlns:o="urn:schemas-microsoft-com:office:office" xmlns:r="http://schemas.openxmlformats.org/officeDocument/2006/relationships" xmlns:m="http://schemas.openxmlformats.org/officeDocument/2006/math" xmlns:v="urn:schemas-microsoft-com:vml" xmlns:wp14="http://schemas.microsoft.com/office/word/2010/wordprocessingDrawing" xmlns:wp="http://schemas.openxmlformats.org/drawingml/2006/wordprocessingDrawing" xmlns:w10="urn:schemas-microsoft-com:office:word" xmlns:w="http://schemas.openxmlformats.org/wordprocessingml/2006/main" xmlns:w14="http://schemas.microsoft.com/office/word/2010/wordml" xmlns:w15="http://schemas.microsoft.com/office/word/2012/wordml" xmlns:w16se="http://schemas.microsoft.com/office/word/2015/wordml/symex" xmlns:wpg="http://schemas.microsoft.com/office/word/2010/wordprocessingGroup" xmlns:wpi="http://schemas.microsoft.com/office/word/2010/wordprocessingInk" xmlns:wne="http://schemas.microsoft.com/office/word/2006/wordml" xmlns:wps="http://schemas.microsoft.com/office/word/2010/wordprocessingShape" mc:Ignorable="w14 w15 w16se wp14">
   <w:body>
     <w:p>
       <w:pPr>
         <w:pStyle w:val="QAHeadingH11NotinTOC"/>
       </w:pPr>
       <w:r>
-        <w:t xml:space="preserve">Using Chrome Postman to query </w:t>
+        <w:t xml:space="preserve">Using </w:t>
+      </w:r>
+      <w:proofErr w:type="spellStart"/>
+      <w:r>
+        <w:t>CRMRestBuilder</w:t>
+      </w:r>
+      <w:proofErr w:type="spellEnd"/>
+      <w:r>
+        <w:t xml:space="preserve"> to query </w:t>
       </w:r>
       <w:r>
-        <w:t xml:space="preserve">an ODATA </w:t>
+        <w:t xml:space="preserve">CRM ODATA </w:t>
       </w:r>
       <w:r>
         <w:t>Service</w:t>
@@ -38,6 +46,17 @@
       <w:r>
         <w:t>REST endpoint</w:t>
       </w:r>
+      <w:r>
+        <w:t xml:space="preserve"> (</w:t>
+      </w:r>
+      <w:proofErr w:type="spellStart"/>
+      <w:r>
+        <w:t>WebApi</w:t>
+      </w:r>
+      <w:proofErr w:type="spellEnd"/>
+      <w:r>
+        <w:t>)</w:t>
+      </w:r>
     </w:p>
     <w:p/>
     <w:p>
@@ -63,34 +82,49 @@
         <w:rPr>
           <w:rStyle w:val="QABlueWords"/>
         </w:rPr>
-        <w:t>Use Chrome Postm</w:t>
+        <w:t xml:space="preserve">Use </w:t>
       </w:r>
+      <w:proofErr w:type="spellStart"/>
       <w:r>
         <w:rPr>
           <w:rStyle w:val="QABlueWords"/>
         </w:rPr>
-        <w:t>an to query an ODATA service hosted by Odata.org</w:t>
+        <w:t>CRMRestBuilder</w:t>
       </w:r>
-    </w:p>
-    <w:p/>
-    <w:p/>
-    <w:p>
-      <w:pPr>
-        <w:rPr>
-          <w:rStyle w:val="QABlueWords"/>
-        </w:rPr>
-      </w:pPr>
+      <w:proofErr w:type="spellEnd"/>
       <w:r>
         <w:rPr>
           <w:rStyle w:val="QABlueWords"/>
         </w:rPr>
-        <w:t>Step</w:t>
+        <w:t xml:space="preserve"> to construct a query to get additional data from CRM</w:t>
       </w:r>
+    </w:p>
+    <w:p/>
+    <w:p>
+      <w:pPr>
+        <w:rPr>
+          <w:rStyle w:val="QABlueWords"/>
+        </w:rPr>
+      </w:pPr>
       <w:r>
         <w:rPr>
           <w:rStyle w:val="QABlueWords"/>
         </w:rPr>
-        <w:t>1 Adding Postman to Chrome</w:t>
+        <w:t xml:space="preserve">Step1 Add </w:t>
+      </w:r>
+      <w:proofErr w:type="spellStart"/>
+      <w:r>
+        <w:rPr>
+          <w:rStyle w:val="QABlueWords"/>
+        </w:rPr>
+        <w:t>CRMRestBuilder</w:t>
+      </w:r>
+      <w:proofErr w:type="spellEnd"/>
+      <w:r>
+        <w:rPr>
+          <w:rStyle w:val="QABlueWords"/>
+        </w:rPr>
+        <w:t xml:space="preserve"> to CRM</w:t>
       </w:r>
     </w:p>
     <w:tbl>
@@ -99,8 +133,8 @@
         <w:tblLook w:val="04A0" w:firstRow="1" w:lastRow="0" w:firstColumn="1" w:lastColumn="0" w:noHBand="0" w:noVBand="1"/>
       </w:tblPr>
       <w:tblGrid>
-        <w:gridCol w:w="977"/>
-        <w:gridCol w:w="8652"/>
+        <w:gridCol w:w="923"/>
+        <w:gridCol w:w="8706"/>
       </w:tblGrid>
       <w:tr>
         <w:tc>
@@ -131,15 +165,31 @@
           </w:tcPr>
           <w:p>
             <w:r>
-              <w:t>Open chrome and click on the Apps button on the tool bar</w:t>
+              <w:t xml:space="preserve">Download </w:t>
             </w:r>
+            <w:proofErr w:type="spellStart"/>
+            <w:r>
+              <w:t>CRMRestbuilder</w:t>
+            </w:r>
+            <w:proofErr w:type="spellEnd"/>
+            <w:r>
+              <w:t xml:space="preserve"> from </w:t>
+            </w:r>
+            <w:hyperlink r:id="rId14" w:history="1">
+              <w:r>
+                <w:t>https://github.com/jlattimer/CRMRESTBuilder</w:t>
+              </w:r>
+            </w:hyperlink>
           </w:p>
           <w:p>
             <w:r>
+              <w:t>Go to the Releases page and download the solution file below.</w:t>
+            </w:r>
+            <w:r>
               <w:drawing>
-                <wp:inline distT="0" distB="0" distL="0" distR="0" wp14:anchorId="7FDD045D" wp14:editId="5CFD5BD2">
-                  <wp:extent cx="3291840" cy="1645920"/>
-                  <wp:effectExtent l="0" t="0" r="3810" b="0"/>
+                <wp:inline distT="0" distB="0" distL="0" distR="0" wp14:anchorId="20971584" wp14:editId="48BF0E37">
+                  <wp:extent cx="3343275" cy="1885950"/>
+                  <wp:effectExtent l="0" t="0" r="9525" b="0"/>
                   <wp:docPr id="1" name="Picture 1"/>
                   <wp:cNvGraphicFramePr>
                     <a:graphicFrameLocks xmlns:a="http://schemas.openxmlformats.org/drawingml/2006/main" noChangeAspect="1"/>
@@ -148,36 +198,23 @@
                     <a:graphicData uri="http://schemas.openxmlformats.org/drawingml/2006/picture">
                       <pic:pic xmlns:pic="http://schemas.openxmlformats.org/drawingml/2006/picture">
                         <pic:nvPicPr>
-                          <pic:cNvPr id="0" name="Picture 1"/>
-                          <pic:cNvPicPr>
-                            <a:picLocks noChangeAspect="1" noChangeArrowheads="1"/>
-                          </pic:cNvPicPr>
+                          <pic:cNvPr id="1" name=""/>
+                          <pic:cNvPicPr/>
                         </pic:nvPicPr>
                         <pic:blipFill>
-                          <a:blip r:embed="rId14">
-                            <a:extLst>
-                              <a:ext uri="{28A0092B-C50C-407E-A947-70E740481C1C}">
-                                <a14:useLocalDpi xmlns:a14="http://schemas.microsoft.com/office/drawing/2010/main" val="0"/>
-                              </a:ext>
-                            </a:extLst>
-                          </a:blip>
-                          <a:srcRect/>
+                          <a:blip r:embed="rId15"/>
                           <a:stretch>
                             <a:fillRect/>
                           </a:stretch>
                         </pic:blipFill>
-                        <pic:spPr bwMode="auto">
+                        <pic:spPr>
                           <a:xfrm>
                             <a:off x="0" y="0"/>
-                            <a:ext cx="3291840" cy="1645920"/>
+                            <a:ext cx="3343275" cy="1885950"/>
                           </a:xfrm>
                           <a:prstGeom prst="rect">
                             <a:avLst/>
                           </a:prstGeom>
-                          <a:noFill/>
-                          <a:ln>
-                            <a:noFill/>
-                          </a:ln>
                         </pic:spPr>
                       </pic:pic>
                     </a:graphicData>
@@ -218,16 +255,58 @@
           </w:tcPr>
           <w:p>
             <w:r>
-              <w:t>Open the google Webstore and search for and install the Postman app</w:t>
+              <w:t>Install the solution file into your CRM Trial Instance.</w:t>
+            </w:r>
+          </w:p>
+        </w:tc>
+      </w:tr>
+      <w:tr>
+        <w:tc>
+          <w:tcPr>
+            <w:tcW w:w="977" w:type="dxa"/>
+            <w:tcBorders>
+              <w:top w:val="single" w:sz="4" w:space="0" w:color="auto"/>
+              <w:left w:val="single" w:sz="4" w:space="0" w:color="auto"/>
+              <w:bottom w:val="single" w:sz="4" w:space="0" w:color="auto"/>
+              <w:right w:val="single" w:sz="4" w:space="0" w:color="auto"/>
+            </w:tcBorders>
+          </w:tcPr>
+          <w:p>
+            <w:r>
+              <w:t>3</w:t>
+            </w:r>
+          </w:p>
+        </w:tc>
+        <w:tc>
+          <w:tcPr>
+            <w:tcW w:w="8652" w:type="dxa"/>
+            <w:tcBorders>
+              <w:top w:val="single" w:sz="4" w:space="0" w:color="auto"/>
+              <w:left w:val="single" w:sz="4" w:space="0" w:color="auto"/>
+              <w:bottom w:val="single" w:sz="4" w:space="0" w:color="auto"/>
+              <w:right w:val="single" w:sz="4" w:space="0" w:color="auto"/>
+            </w:tcBorders>
+          </w:tcPr>
+          <w:p>
+            <w:r>
+              <w:t xml:space="preserve">Open </w:t>
+            </w:r>
+            <w:proofErr w:type="spellStart"/>
+            <w:r>
+              <w:t>CRMRestBuilder</w:t>
+            </w:r>
+            <w:proofErr w:type="spellEnd"/>
+            <w:r>
+              <w:t xml:space="preserve"> from the CRM interface</w:t>
             </w:r>
           </w:p>
           <w:p>
             <w:r>
               <w:drawing>
-                <wp:inline distT="0" distB="0" distL="0" distR="0" wp14:anchorId="3922B541" wp14:editId="03904367">
-                  <wp:extent cx="5254319" cy="2239010"/>
-                  <wp:effectExtent l="0" t="0" r="3810" b="8890"/>
-                  <wp:docPr id="2" name="Picture 2"/>
+                <wp:inline distT="0" distB="0" distL="0" distR="0" wp14:anchorId="7268C9DC" wp14:editId="32CF40DA">
+                  <wp:extent cx="5381625" cy="2162175"/>
+                  <wp:effectExtent l="0" t="0" r="9525" b="9525"/>
+                  <wp:docPr id="3" name="Picture 3"/>
                   <wp:cNvGraphicFramePr>
                     <a:graphicFrameLocks xmlns:a="http://schemas.openxmlformats.org/drawingml/2006/main" noChangeAspect="1"/>
                   </wp:cNvGraphicFramePr>
@@ -235,36 +314,23 @@
                     <a:graphicData uri="http://schemas.openxmlformats.org/drawingml/2006/picture">
                       <pic:pic xmlns:pic="http://schemas.openxmlformats.org/drawingml/2006/picture">
                         <pic:nvPicPr>
-                          <pic:cNvPr id="0" name="Picture 2"/>
-                          <pic:cNvPicPr>
-                            <a:picLocks noChangeAspect="1" noChangeArrowheads="1"/>
-                          </pic:cNvPicPr>
+                          <pic:cNvPr id="1" name=""/>
+                          <pic:cNvPicPr/>
                         </pic:nvPicPr>
                         <pic:blipFill>
-                          <a:blip r:embed="rId15">
-                            <a:extLst>
-                              <a:ext uri="{28A0092B-C50C-407E-A947-70E740481C1C}">
-                                <a14:useLocalDpi xmlns:a14="http://schemas.microsoft.com/office/drawing/2010/main" val="0"/>
-                              </a:ext>
-                            </a:extLst>
-                          </a:blip>
-                          <a:srcRect/>
+                          <a:blip r:embed="rId16"/>
                           <a:stretch>
                             <a:fillRect/>
                           </a:stretch>
                         </pic:blipFill>
-                        <pic:spPr bwMode="auto">
+                        <pic:spPr>
                           <a:xfrm>
                             <a:off x="0" y="0"/>
-                            <a:ext cx="5262615" cy="2242545"/>
+                            <a:ext cx="5381625" cy="2162175"/>
                           </a:xfrm>
                           <a:prstGeom prst="rect">
                             <a:avLst/>
                           </a:prstGeom>
-                          <a:noFill/>
-                          <a:ln>
-                            <a:noFill/>
-                          </a:ln>
                         </pic:spPr>
                       </pic:pic>
                     </a:graphicData>
@@ -289,40 +355,6 @@
           <w:p>
             <w:r>
               <w:lastRenderedPageBreak/>
-              <w:t>3</w:t>
-            </w:r>
-          </w:p>
-        </w:tc>
-        <w:tc>
-          <w:tcPr>
-            <w:tcW w:w="8652" w:type="dxa"/>
-            <w:tcBorders>
-              <w:top w:val="single" w:sz="4" w:space="0" w:color="auto"/>
-              <w:left w:val="single" w:sz="4" w:space="0" w:color="auto"/>
-              <w:bottom w:val="single" w:sz="4" w:space="0" w:color="auto"/>
-              <w:right w:val="single" w:sz="4" w:space="0" w:color="auto"/>
-            </w:tcBorders>
-          </w:tcPr>
-          <w:p>
-            <w:r>
-              <w:t>After installation use Chrome to navigate to your Dynamics web app and login. This will create an authentication cookie associated with the Chrome.</w:t>
-            </w:r>
-          </w:p>
-        </w:tc>
-      </w:tr>
-      <w:tr>
-        <w:tc>
-          <w:tcPr>
-            <w:tcW w:w="977" w:type="dxa"/>
-            <w:tcBorders>
-              <w:top w:val="single" w:sz="4" w:space="0" w:color="auto"/>
-              <w:left w:val="single" w:sz="4" w:space="0" w:color="auto"/>
-              <w:bottom w:val="single" w:sz="4" w:space="0" w:color="auto"/>
-              <w:right w:val="single" w:sz="4" w:space="0" w:color="auto"/>
-            </w:tcBorders>
-          </w:tcPr>
-          <w:p>
-            <w:r>
               <w:t>4</w:t>
             </w:r>
           </w:p>
@@ -339,7 +371,28 @@
           </w:tcPr>
           <w:p>
             <w:r>
-              <w:t>In the Apps tab of Chrome open the Postman app</w:t>
+              <w:t>Construct a query against the Module7Test entity to return the "</w:t>
+            </w:r>
+            <w:proofErr w:type="spellStart"/>
+            <w:r>
+              <w:t>createdon</w:t>
+            </w:r>
+            <w:proofErr w:type="spellEnd"/>
+            <w:r>
+              <w:t>" date for the current entity.</w:t>
+            </w:r>
+          </w:p>
+          <w:p>
+            <w:r>
+              <w:t xml:space="preserve">Set it up to generate a </w:t>
+            </w:r>
+            <w:proofErr w:type="spellStart"/>
+            <w:r>
+              <w:t>Xrm.WebApi</w:t>
+            </w:r>
+            <w:proofErr w:type="spellEnd"/>
+            <w:r>
+              <w:t xml:space="preserve"> output format.</w:t>
             </w:r>
           </w:p>
         </w:tc>
@@ -373,59 +426,118 @@
           </w:tcPr>
           <w:p>
             <w:r>
-              <w:t>Sign in with an existing google account or create a new one if you need to</w:t>
+              <w:t>Copy the generated code and go back to Module7Lab A, the Showdataparams.js file.</w:t>
+            </w:r>
+          </w:p>
+          <w:p/>
+        </w:tc>
+      </w:tr>
+      <w:tr>
+        <w:tc>
+          <w:tcPr>
+            <w:tcW w:w="977" w:type="dxa"/>
+            <w:tcBorders>
+              <w:top w:val="single" w:sz="4" w:space="0" w:color="auto"/>
+              <w:left w:val="single" w:sz="4" w:space="0" w:color="auto"/>
+              <w:bottom w:val="single" w:sz="4" w:space="0" w:color="auto"/>
+              <w:right w:val="single" w:sz="4" w:space="0" w:color="auto"/>
+            </w:tcBorders>
+          </w:tcPr>
+          <w:p/>
+        </w:tc>
+        <w:tc>
+          <w:tcPr>
+            <w:tcW w:w="8652" w:type="dxa"/>
+            <w:tcBorders>
+              <w:top w:val="single" w:sz="4" w:space="0" w:color="auto"/>
+              <w:left w:val="single" w:sz="4" w:space="0" w:color="auto"/>
+              <w:bottom w:val="single" w:sz="4" w:space="0" w:color="auto"/>
+              <w:right w:val="single" w:sz="4" w:space="0" w:color="auto"/>
+            </w:tcBorders>
+          </w:tcPr>
+          <w:p>
+            <w:r>
+              <w:t>Insert the copied code just before "</w:t>
+            </w:r>
+            <w:proofErr w:type="spellStart"/>
+            <w:r>
+              <w:t>oTable.appendChild</w:t>
+            </w:r>
+            <w:proofErr w:type="spellEnd"/>
+            <w:r>
+              <w:t>(</w:t>
+            </w:r>
+            <w:proofErr w:type="spellStart"/>
+            <w:r>
+              <w:t>oTBody</w:t>
+            </w:r>
+            <w:proofErr w:type="spellEnd"/>
+            <w:r>
+              <w:t>);</w:t>
+            </w:r>
+            <w:r>
+              <w:t>"</w:t>
             </w:r>
           </w:p>
           <w:p>
             <w:r>
-              <w:drawing>
-                <wp:inline distT="0" distB="0" distL="0" distR="0" wp14:anchorId="4B78BBD6" wp14:editId="71CACEE4">
-                  <wp:extent cx="2957820" cy="3838873"/>
-                  <wp:effectExtent l="0" t="0" r="0" b="0"/>
-                  <wp:docPr id="9" name="Picture 9"/>
-                  <wp:cNvGraphicFramePr>
-                    <a:graphicFrameLocks xmlns:a="http://schemas.openxmlformats.org/drawingml/2006/main" noChangeAspect="1"/>
-                  </wp:cNvGraphicFramePr>
-                  <a:graphic xmlns:a="http://schemas.openxmlformats.org/drawingml/2006/main">
-                    <a:graphicData uri="http://schemas.openxmlformats.org/drawingml/2006/picture">
-                      <pic:pic xmlns:pic="http://schemas.openxmlformats.org/drawingml/2006/picture">
-                        <pic:nvPicPr>
-                          <pic:cNvPr id="0" name="Picture 5"/>
-                          <pic:cNvPicPr>
-                            <a:picLocks noChangeAspect="1" noChangeArrowheads="1"/>
-                          </pic:cNvPicPr>
-                        </pic:nvPicPr>
-                        <pic:blipFill>
-                          <a:blip r:embed="rId16">
-                            <a:extLst>
-                              <a:ext uri="{28A0092B-C50C-407E-A947-70E740481C1C}">
-                                <a14:useLocalDpi xmlns:a14="http://schemas.microsoft.com/office/drawing/2010/main" val="0"/>
-                              </a:ext>
-                            </a:extLst>
-                          </a:blip>
-                          <a:srcRect/>
-                          <a:stretch>
-                            <a:fillRect/>
-                          </a:stretch>
-                        </pic:blipFill>
-                        <pic:spPr bwMode="auto">
-                          <a:xfrm>
-                            <a:off x="0" y="0"/>
-                            <a:ext cx="2975655" cy="3862020"/>
-                          </a:xfrm>
-                          <a:prstGeom prst="rect">
-                            <a:avLst/>
-                          </a:prstGeom>
-                          <a:noFill/>
-                          <a:ln>
-                            <a:noFill/>
-                          </a:ln>
-                        </pic:spPr>
-                      </pic:pic>
-                    </a:graphicData>
-                  </a:graphic>
-                </wp:inline>
-              </w:drawing>
+              <w:t xml:space="preserve">Add an additional row to the table with the </w:t>
+            </w:r>
+            <w:proofErr w:type="spellStart"/>
+            <w:r>
+              <w:t>createdon</w:t>
+            </w:r>
+            <w:proofErr w:type="spellEnd"/>
+            <w:r>
+              <w:t xml:space="preserve"> date for the current entity. Test it.</w:t>
+            </w:r>
+          </w:p>
+        </w:tc>
+      </w:tr>
+      <w:tr>
+        <w:tc>
+          <w:tcPr>
+            <w:tcW w:w="977" w:type="dxa"/>
+            <w:tcBorders>
+              <w:top w:val="single" w:sz="4" w:space="0" w:color="auto"/>
+              <w:left w:val="single" w:sz="4" w:space="0" w:color="auto"/>
+              <w:bottom w:val="single" w:sz="4" w:space="0" w:color="auto"/>
+              <w:right w:val="single" w:sz="4" w:space="0" w:color="auto"/>
+            </w:tcBorders>
+          </w:tcPr>
+          <w:p/>
+        </w:tc>
+        <w:tc>
+          <w:tcPr>
+            <w:tcW w:w="8652" w:type="dxa"/>
+            <w:tcBorders>
+              <w:top w:val="single" w:sz="4" w:space="0" w:color="auto"/>
+              <w:left w:val="single" w:sz="4" w:space="0" w:color="auto"/>
+              <w:bottom w:val="single" w:sz="4" w:space="0" w:color="auto"/>
+              <w:right w:val="single" w:sz="4" w:space="0" w:color="auto"/>
+            </w:tcBorders>
+          </w:tcPr>
+          <w:p>
+            <w:r>
+              <w:t xml:space="preserve">Replace </w:t>
+            </w:r>
+            <w:proofErr w:type="spellStart"/>
+            <w:r>
+              <w:t>Xrm.WebApi</w:t>
+            </w:r>
+            <w:proofErr w:type="spellEnd"/>
+            <w:r>
+              <w:t xml:space="preserve"> with </w:t>
+            </w:r>
+            <w:proofErr w:type="spellStart"/>
+            <w:proofErr w:type="gramStart"/>
+            <w:r>
+              <w:t>parent.Xrm.WebApi</w:t>
+            </w:r>
+            <w:proofErr w:type="spellEnd"/>
+            <w:proofErr w:type="gramEnd"/>
+            <w:r>
+              <w:t>. Test again</w:t>
             </w:r>
           </w:p>
         </w:tc>
@@ -473,6 +585,8 @@
         </w:numPr>
         <w:ind w:left="284"/>
       </w:pPr>
+      <w:bookmarkStart w:id="0" w:name="_GoBack"/>
+      <w:bookmarkEnd w:id="0"/>
     </w:p>
     <w:p>
       <w:pPr>
@@ -622,7 +736,6 @@
           </w:tcPr>
           <w:p>
             <w:r>
-              <w:lastRenderedPageBreak/>
               <w:t>1</w:t>
             </w:r>
           </w:p>
@@ -644,6 +757,10 @@
           </w:p>
           <w:p>
             <w:r>
+              <w:rPr>
+                <w:noProof/>
+                <w:lang w:eastAsia="en-GB"/>
+              </w:rPr>
               <w:drawing>
                 <wp:inline distT="0" distB="0" distL="0" distR="0" wp14:anchorId="6A372BD7" wp14:editId="6199BD4F">
                   <wp:extent cx="1645920" cy="2103120"/>
@@ -723,6 +840,7 @@
           </w:tcPr>
           <w:p>
             <w:r>
+              <w:lastRenderedPageBreak/>
               <w:t>2</w:t>
             </w:r>
           </w:p>
@@ -781,19 +899,15 @@
           </w:tcPr>
           <w:p>
             <w:r>
-              <w:t xml:space="preserve">Click on the </w:t>
-            </w:r>
-            <w:proofErr w:type="gramStart"/>
-            <w:r>
-              <w:t>run in</w:t>
-            </w:r>
-            <w:proofErr w:type="gramEnd"/>
-            <w:r>
-              <w:t xml:space="preserve"> postman link</w:t>
+              <w:t>Click on the run in postman link</w:t>
             </w:r>
           </w:p>
           <w:p>
             <w:r>
+              <w:rPr>
+                <w:noProof/>
+                <w:lang w:eastAsia="en-GB"/>
+              </w:rPr>
               <w:drawing>
                 <wp:inline distT="0" distB="0" distL="0" distR="0" wp14:anchorId="3841DA3B" wp14:editId="515DD69C">
                   <wp:extent cx="3145905" cy="2661920"/>
@@ -875,19 +989,15 @@
           </w:tcPr>
           <w:p>
             <w:r>
-              <w:t xml:space="preserve">Postman should open. In the window on the </w:t>
-            </w:r>
-            <w:proofErr w:type="gramStart"/>
-            <w:r>
-              <w:t>left hand</w:t>
-            </w:r>
-            <w:proofErr w:type="gramEnd"/>
-            <w:r>
-              <w:t xml:space="preserve"> side you will see a series of requests that have been added for you.</w:t>
+              <w:t>Postman should open. In the window on the left hand side you will see a series of requests that have been added for you.</w:t>
             </w:r>
           </w:p>
           <w:p>
             <w:r>
+              <w:rPr>
+                <w:noProof/>
+                <w:lang w:eastAsia="en-GB"/>
+              </w:rPr>
               <w:lastRenderedPageBreak/>
               <w:drawing>
                 <wp:inline distT="0" distB="0" distL="0" distR="0" wp14:anchorId="3DAC22B3" wp14:editId="0FBBF8C8">
@@ -971,20 +1081,16 @@
           </w:tcPr>
           <w:p>
             <w:r>
-              <w:t xml:space="preserve">The first request issues a get request to retrieve data from an entity called people. Look at the URL of the request and then click on the Send button. You should receive a response </w:t>
-            </w:r>
-            <w:proofErr w:type="gramStart"/>
-            <w:r>
-              <w:t>similar to</w:t>
-            </w:r>
-            <w:proofErr w:type="gramEnd"/>
-            <w:r>
-              <w:t xml:space="preserve"> the listing seen below.</w:t>
+              <w:t>The first request issues a get request to retrieve data from an entity called people. Look at the URL of the request and then click on the Send button. You should receive a response similar to the listing seen below.</w:t>
             </w:r>
           </w:p>
           <w:p/>
           <w:p>
             <w:r>
+              <w:rPr>
+                <w:noProof/>
+                <w:lang w:eastAsia="en-GB"/>
+              </w:rPr>
               <w:lastRenderedPageBreak/>
               <w:drawing>
                 <wp:inline distT="0" distB="0" distL="0" distR="0" wp14:anchorId="0161B3CB" wp14:editId="1C3B3104">
@@ -1141,15 +1247,7 @@
           </w:tcPr>
           <w:p>
             <w:r>
-              <w:t xml:space="preserve">Investigate some of the other requests </w:t>
-            </w:r>
-            <w:proofErr w:type="gramStart"/>
-            <w:r>
-              <w:t>in particular ones</w:t>
-            </w:r>
-            <w:proofErr w:type="gramEnd"/>
-            <w:r>
-              <w:t xml:space="preserve"> that include the </w:t>
+              <w:t xml:space="preserve">Investigate some of the other requests in particular ones that include the </w:t>
             </w:r>
             <w:proofErr w:type="spellStart"/>
             <w:r>
@@ -1221,8 +1319,6 @@
           <w:rStyle w:val="QABlueWords"/>
         </w:rPr>
       </w:pPr>
-      <w:bookmarkStart w:id="0" w:name="_GoBack"/>
-      <w:bookmarkEnd w:id="0"/>
     </w:p>
     <w:p>
       <w:pPr>
@@ -1494,7 +1590,7 @@
 </file>
 
 <file path=word/endnotes.xml><?xml version="1.0" encoding="utf-8"?>
-<w:endnotes xmlns:wpc="http://schemas.microsoft.com/office/word/2010/wordprocessingCanvas" xmlns:cx="http://schemas.microsoft.com/office/drawing/2014/chartex" xmlns:cx1="http://schemas.microsoft.com/office/drawing/2015/9/8/chartex" xmlns:cx2="http://schemas.microsoft.com/office/drawing/2015/10/21/chartex" xmlns:cx3="http://schemas.microsoft.com/office/drawing/2016/5/9/chartex" xmlns:cx4="http://schemas.microsoft.com/office/drawing/2016/5/10/chartex" xmlns:cx5="http://schemas.microsoft.com/office/drawing/2016/5/11/chartex" xmlns:cx6="http://schemas.microsoft.com/office/drawing/2016/5/12/chartex" xmlns:cx7="http://schemas.microsoft.com/office/drawing/2016/5/13/chartex" xmlns:cx8="http://schemas.microsoft.com/office/drawing/2016/5/14/chartex" xmlns:mc="http://schemas.openxmlformats.org/markup-compatibility/2006" xmlns:aink="http://schemas.microsoft.com/office/drawing/2016/ink" xmlns:am3d="http://schemas.microsoft.com/office/drawing/2017/model3d" xmlns:o="urn:schemas-microsoft-com:office:office" xmlns:r="http://schemas.openxmlformats.org/officeDocument/2006/relationships" xmlns:m="http://schemas.openxmlformats.org/officeDocument/2006/math" xmlns:v="urn:schemas-microsoft-com:vml" xmlns:wp14="http://schemas.microsoft.com/office/word/2010/wordprocessingDrawing" xmlns:wp="http://schemas.openxmlformats.org/drawingml/2006/wordprocessingDrawing" xmlns:w10="urn:schemas-microsoft-com:office:word" xmlns:w="http://schemas.openxmlformats.org/wordprocessingml/2006/main" xmlns:w14="http://schemas.microsoft.com/office/word/2010/wordml" xmlns:w15="http://schemas.microsoft.com/office/word/2012/wordml" xmlns:w16se="http://schemas.microsoft.com/office/word/2015/wordml/symex" xmlns:wpg="http://schemas.microsoft.com/office/word/2010/wordprocessingGroup" xmlns:wpi="http://schemas.microsoft.com/office/word/2010/wordprocessingInk" xmlns:wne="http://schemas.microsoft.com/office/word/2006/wordml" xmlns:wps="http://schemas.microsoft.com/office/word/2010/wordprocessingShape" mc:Ignorable="w14 w15 w16se wp14">
+<w:endnotes xmlns:wpc="http://schemas.microsoft.com/office/word/2010/wordprocessingCanvas" xmlns:cx="http://schemas.microsoft.com/office/drawing/2014/chartex" xmlns:mc="http://schemas.openxmlformats.org/markup-compatibility/2006" xmlns:o="urn:schemas-microsoft-com:office:office" xmlns:r="http://schemas.openxmlformats.org/officeDocument/2006/relationships" xmlns:m="http://schemas.openxmlformats.org/officeDocument/2006/math" xmlns:v="urn:schemas-microsoft-com:vml" xmlns:wp14="http://schemas.microsoft.com/office/word/2010/wordprocessingDrawing" xmlns:wp="http://schemas.openxmlformats.org/drawingml/2006/wordprocessingDrawing" xmlns:w10="urn:schemas-microsoft-com:office:word" xmlns:w="http://schemas.openxmlformats.org/wordprocessingml/2006/main" xmlns:w14="http://schemas.microsoft.com/office/word/2010/wordml" xmlns:w15="http://schemas.microsoft.com/office/word/2012/wordml" xmlns:w16se="http://schemas.microsoft.com/office/word/2015/wordml/symex" xmlns:wpg="http://schemas.microsoft.com/office/word/2010/wordprocessingGroup" xmlns:wpi="http://schemas.microsoft.com/office/word/2010/wordprocessingInk" xmlns:wne="http://schemas.microsoft.com/office/word/2006/wordml" xmlns:wps="http://schemas.microsoft.com/office/word/2010/wordprocessingShape" mc:Ignorable="w14 w15 w16se wp14">
   <w:endnote w:type="separator" w:id="-1">
     <w:p>
       <w:r>
@@ -1523,7 +1619,7 @@
 </file>
 
 <file path=word/footer1.xml><?xml version="1.0" encoding="utf-8"?>
-<w:ftr xmlns:wpc="http://schemas.microsoft.com/office/word/2010/wordprocessingCanvas" xmlns:cx="http://schemas.microsoft.com/office/drawing/2014/chartex" xmlns:cx1="http://schemas.microsoft.com/office/drawing/2015/9/8/chartex" xmlns:cx2="http://schemas.microsoft.com/office/drawing/2015/10/21/chartex" xmlns:cx3="http://schemas.microsoft.com/office/drawing/2016/5/9/chartex" xmlns:cx4="http://schemas.microsoft.com/office/drawing/2016/5/10/chartex" xmlns:cx5="http://schemas.microsoft.com/office/drawing/2016/5/11/chartex" xmlns:cx6="http://schemas.microsoft.com/office/drawing/2016/5/12/chartex" xmlns:cx7="http://schemas.microsoft.com/office/drawing/2016/5/13/chartex" xmlns:cx8="http://schemas.microsoft.com/office/drawing/2016/5/14/chartex" xmlns:mc="http://schemas.openxmlformats.org/markup-compatibility/2006" xmlns:aink="http://schemas.microsoft.com/office/drawing/2016/ink" xmlns:am3d="http://schemas.microsoft.com/office/drawing/2017/model3d" xmlns:o="urn:schemas-microsoft-com:office:office" xmlns:r="http://schemas.openxmlformats.org/officeDocument/2006/relationships" xmlns:m="http://schemas.openxmlformats.org/officeDocument/2006/math" xmlns:v="urn:schemas-microsoft-com:vml" xmlns:wp14="http://schemas.microsoft.com/office/word/2010/wordprocessingDrawing" xmlns:wp="http://schemas.openxmlformats.org/drawingml/2006/wordprocessingDrawing" xmlns:w10="urn:schemas-microsoft-com:office:word" xmlns:w="http://schemas.openxmlformats.org/wordprocessingml/2006/main" xmlns:w14="http://schemas.microsoft.com/office/word/2010/wordml" xmlns:w15="http://schemas.microsoft.com/office/word/2012/wordml" xmlns:w16se="http://schemas.microsoft.com/office/word/2015/wordml/symex" xmlns:wpg="http://schemas.microsoft.com/office/word/2010/wordprocessingGroup" xmlns:wpi="http://schemas.microsoft.com/office/word/2010/wordprocessingInk" xmlns:wne="http://schemas.microsoft.com/office/word/2006/wordml" xmlns:wps="http://schemas.microsoft.com/office/word/2010/wordprocessingShape" mc:Ignorable="w14 w15 w16se wp14">
+<w:ftr xmlns:wpc="http://schemas.microsoft.com/office/word/2010/wordprocessingCanvas" xmlns:cx="http://schemas.microsoft.com/office/drawing/2014/chartex" xmlns:mc="http://schemas.openxmlformats.org/markup-compatibility/2006" xmlns:o="urn:schemas-microsoft-com:office:office" xmlns:r="http://schemas.openxmlformats.org/officeDocument/2006/relationships" xmlns:m="http://schemas.openxmlformats.org/officeDocument/2006/math" xmlns:v="urn:schemas-microsoft-com:vml" xmlns:wp14="http://schemas.microsoft.com/office/word/2010/wordprocessingDrawing" xmlns:wp="http://schemas.openxmlformats.org/drawingml/2006/wordprocessingDrawing" xmlns:w10="urn:schemas-microsoft-com:office:word" xmlns:w="http://schemas.openxmlformats.org/wordprocessingml/2006/main" xmlns:w14="http://schemas.microsoft.com/office/word/2010/wordml" xmlns:w15="http://schemas.microsoft.com/office/word/2012/wordml" xmlns:w16se="http://schemas.microsoft.com/office/word/2015/wordml/symex" xmlns:wpg="http://schemas.microsoft.com/office/word/2010/wordprocessingGroup" xmlns:wpi="http://schemas.microsoft.com/office/word/2010/wordprocessingInk" xmlns:wne="http://schemas.microsoft.com/office/word/2006/wordml" xmlns:wps="http://schemas.microsoft.com/office/word/2010/wordprocessingShape" mc:Ignorable="w14 w15 w16se wp14">
   <w:p>
     <w:pPr>
       <w:spacing w:before="0" w:after="0"/>
@@ -1533,7 +1629,7 @@
 </file>
 
 <file path=word/footer2.xml><?xml version="1.0" encoding="utf-8"?>
-<w:ftr xmlns:wpc="http://schemas.microsoft.com/office/word/2010/wordprocessingCanvas" xmlns:cx="http://schemas.microsoft.com/office/drawing/2014/chartex" xmlns:cx1="http://schemas.microsoft.com/office/drawing/2015/9/8/chartex" xmlns:cx2="http://schemas.microsoft.com/office/drawing/2015/10/21/chartex" xmlns:cx3="http://schemas.microsoft.com/office/drawing/2016/5/9/chartex" xmlns:cx4="http://schemas.microsoft.com/office/drawing/2016/5/10/chartex" xmlns:cx5="http://schemas.microsoft.com/office/drawing/2016/5/11/chartex" xmlns:cx6="http://schemas.microsoft.com/office/drawing/2016/5/12/chartex" xmlns:cx7="http://schemas.microsoft.com/office/drawing/2016/5/13/chartex" xmlns:cx8="http://schemas.microsoft.com/office/drawing/2016/5/14/chartex" xmlns:mc="http://schemas.openxmlformats.org/markup-compatibility/2006" xmlns:aink="http://schemas.microsoft.com/office/drawing/2016/ink" xmlns:am3d="http://schemas.microsoft.com/office/drawing/2017/model3d" xmlns:o="urn:schemas-microsoft-com:office:office" xmlns:r="http://schemas.openxmlformats.org/officeDocument/2006/relationships" xmlns:m="http://schemas.openxmlformats.org/officeDocument/2006/math" xmlns:v="urn:schemas-microsoft-com:vml" xmlns:wp14="http://schemas.microsoft.com/office/word/2010/wordprocessingDrawing" xmlns:wp="http://schemas.openxmlformats.org/drawingml/2006/wordprocessingDrawing" xmlns:w10="urn:schemas-microsoft-com:office:word" xmlns:w="http://schemas.openxmlformats.org/wordprocessingml/2006/main" xmlns:w14="http://schemas.microsoft.com/office/word/2010/wordml" xmlns:w15="http://schemas.microsoft.com/office/word/2012/wordml" xmlns:w16se="http://schemas.microsoft.com/office/word/2015/wordml/symex" xmlns:wpg="http://schemas.microsoft.com/office/word/2010/wordprocessingGroup" xmlns:wpi="http://schemas.microsoft.com/office/word/2010/wordprocessingInk" xmlns:wne="http://schemas.microsoft.com/office/word/2006/wordml" xmlns:wps="http://schemas.microsoft.com/office/word/2010/wordprocessingShape" mc:Ignorable="w14 w15 w16se wp14">
+<w:ftr xmlns:wpc="http://schemas.microsoft.com/office/word/2010/wordprocessingCanvas" xmlns:cx="http://schemas.microsoft.com/office/drawing/2014/chartex" xmlns:mc="http://schemas.openxmlformats.org/markup-compatibility/2006" xmlns:o="urn:schemas-microsoft-com:office:office" xmlns:r="http://schemas.openxmlformats.org/officeDocument/2006/relationships" xmlns:m="http://schemas.openxmlformats.org/officeDocument/2006/math" xmlns:v="urn:schemas-microsoft-com:vml" xmlns:wp14="http://schemas.microsoft.com/office/word/2010/wordprocessingDrawing" xmlns:wp="http://schemas.openxmlformats.org/drawingml/2006/wordprocessingDrawing" xmlns:w10="urn:schemas-microsoft-com:office:word" xmlns:w="http://schemas.openxmlformats.org/wordprocessingml/2006/main" xmlns:w14="http://schemas.microsoft.com/office/word/2010/wordml" xmlns:w15="http://schemas.microsoft.com/office/word/2012/wordml" xmlns:w16se="http://schemas.microsoft.com/office/word/2015/wordml/symex" xmlns:wpg="http://schemas.microsoft.com/office/word/2010/wordprocessingGroup" xmlns:wpi="http://schemas.microsoft.com/office/word/2010/wordprocessingInk" xmlns:wne="http://schemas.microsoft.com/office/word/2006/wordml" xmlns:wps="http://schemas.microsoft.com/office/word/2010/wordprocessingShape" mc:Ignorable="w14 w15 w16se wp14">
   <w:sdt>
     <w:sdtPr>
       <w:id w:val="-1081205619"/>
@@ -1576,7 +1672,7 @@
 </file>
 
 <file path=word/footer3.xml><?xml version="1.0" encoding="utf-8"?>
-<w:ftr xmlns:wpc="http://schemas.microsoft.com/office/word/2010/wordprocessingCanvas" xmlns:cx="http://schemas.microsoft.com/office/drawing/2014/chartex" xmlns:cx1="http://schemas.microsoft.com/office/drawing/2015/9/8/chartex" xmlns:cx2="http://schemas.microsoft.com/office/drawing/2015/10/21/chartex" xmlns:cx3="http://schemas.microsoft.com/office/drawing/2016/5/9/chartex" xmlns:cx4="http://schemas.microsoft.com/office/drawing/2016/5/10/chartex" xmlns:cx5="http://schemas.microsoft.com/office/drawing/2016/5/11/chartex" xmlns:cx6="http://schemas.microsoft.com/office/drawing/2016/5/12/chartex" xmlns:cx7="http://schemas.microsoft.com/office/drawing/2016/5/13/chartex" xmlns:cx8="http://schemas.microsoft.com/office/drawing/2016/5/14/chartex" xmlns:mc="http://schemas.openxmlformats.org/markup-compatibility/2006" xmlns:aink="http://schemas.microsoft.com/office/drawing/2016/ink" xmlns:am3d="http://schemas.microsoft.com/office/drawing/2017/model3d" xmlns:o="urn:schemas-microsoft-com:office:office" xmlns:r="http://schemas.openxmlformats.org/officeDocument/2006/relationships" xmlns:m="http://schemas.openxmlformats.org/officeDocument/2006/math" xmlns:v="urn:schemas-microsoft-com:vml" xmlns:wp14="http://schemas.microsoft.com/office/word/2010/wordprocessingDrawing" xmlns:wp="http://schemas.openxmlformats.org/drawingml/2006/wordprocessingDrawing" xmlns:w10="urn:schemas-microsoft-com:office:word" xmlns:w="http://schemas.openxmlformats.org/wordprocessingml/2006/main" xmlns:w14="http://schemas.microsoft.com/office/word/2010/wordml" xmlns:w15="http://schemas.microsoft.com/office/word/2012/wordml" xmlns:w16se="http://schemas.microsoft.com/office/word/2015/wordml/symex" xmlns:wpg="http://schemas.microsoft.com/office/word/2010/wordprocessingGroup" xmlns:wpi="http://schemas.microsoft.com/office/word/2010/wordprocessingInk" xmlns:wne="http://schemas.microsoft.com/office/word/2006/wordml" xmlns:wps="http://schemas.microsoft.com/office/word/2010/wordprocessingShape" mc:Ignorable="w14 w15 w16se wp14">
+<w:ftr xmlns:wpc="http://schemas.microsoft.com/office/word/2010/wordprocessingCanvas" xmlns:cx="http://schemas.microsoft.com/office/drawing/2014/chartex" xmlns:mc="http://schemas.openxmlformats.org/markup-compatibility/2006" xmlns:o="urn:schemas-microsoft-com:office:office" xmlns:r="http://schemas.openxmlformats.org/officeDocument/2006/relationships" xmlns:m="http://schemas.openxmlformats.org/officeDocument/2006/math" xmlns:v="urn:schemas-microsoft-com:vml" xmlns:wp14="http://schemas.microsoft.com/office/word/2010/wordprocessingDrawing" xmlns:wp="http://schemas.openxmlformats.org/drawingml/2006/wordprocessingDrawing" xmlns:w10="urn:schemas-microsoft-com:office:word" xmlns:w="http://schemas.openxmlformats.org/wordprocessingml/2006/main" xmlns:w14="http://schemas.microsoft.com/office/word/2010/wordml" xmlns:w15="http://schemas.microsoft.com/office/word/2012/wordml" xmlns:w16se="http://schemas.microsoft.com/office/word/2015/wordml/symex" xmlns:wpg="http://schemas.microsoft.com/office/word/2010/wordprocessingGroup" xmlns:wpi="http://schemas.microsoft.com/office/word/2010/wordprocessingInk" xmlns:wne="http://schemas.microsoft.com/office/word/2006/wordml" xmlns:wps="http://schemas.microsoft.com/office/word/2010/wordprocessingShape" mc:Ignorable="w14 w15 w16se wp14">
   <w:p>
     <w:pPr>
       <w:spacing w:before="0" w:after="0"/>
@@ -1586,7 +1682,7 @@
 </file>
 
 <file path=word/footnotes.xml><?xml version="1.0" encoding="utf-8"?>
-<w:footnotes xmlns:wpc="http://schemas.microsoft.com/office/word/2010/wordprocessingCanvas" xmlns:cx="http://schemas.microsoft.com/office/drawing/2014/chartex" xmlns:cx1="http://schemas.microsoft.com/office/drawing/2015/9/8/chartex" xmlns:cx2="http://schemas.microsoft.com/office/drawing/2015/10/21/chartex" xmlns:cx3="http://schemas.microsoft.com/office/drawing/2016/5/9/chartex" xmlns:cx4="http://schemas.microsoft.com/office/drawing/2016/5/10/chartex" xmlns:cx5="http://schemas.microsoft.com/office/drawing/2016/5/11/chartex" xmlns:cx6="http://schemas.microsoft.com/office/drawing/2016/5/12/chartex" xmlns:cx7="http://schemas.microsoft.com/office/drawing/2016/5/13/chartex" xmlns:cx8="http://schemas.microsoft.com/office/drawing/2016/5/14/chartex" xmlns:mc="http://schemas.openxmlformats.org/markup-compatibility/2006" xmlns:aink="http://schemas.microsoft.com/office/drawing/2016/ink" xmlns:am3d="http://schemas.microsoft.com/office/drawing/2017/model3d" xmlns:o="urn:schemas-microsoft-com:office:office" xmlns:r="http://schemas.openxmlformats.org/officeDocument/2006/relationships" xmlns:m="http://schemas.openxmlformats.org/officeDocument/2006/math" xmlns:v="urn:schemas-microsoft-com:vml" xmlns:wp14="http://schemas.microsoft.com/office/word/2010/wordprocessingDrawing" xmlns:wp="http://schemas.openxmlformats.org/drawingml/2006/wordprocessingDrawing" xmlns:w10="urn:schemas-microsoft-com:office:word" xmlns:w="http://schemas.openxmlformats.org/wordprocessingml/2006/main" xmlns:w14="http://schemas.microsoft.com/office/word/2010/wordml" xmlns:w15="http://schemas.microsoft.com/office/word/2012/wordml" xmlns:w16se="http://schemas.microsoft.com/office/word/2015/wordml/symex" xmlns:wpg="http://schemas.microsoft.com/office/word/2010/wordprocessingGroup" xmlns:wpi="http://schemas.microsoft.com/office/word/2010/wordprocessingInk" xmlns:wne="http://schemas.microsoft.com/office/word/2006/wordml" xmlns:wps="http://schemas.microsoft.com/office/word/2010/wordprocessingShape" mc:Ignorable="w14 w15 w16se wp14">
+<w:footnotes xmlns:wpc="http://schemas.microsoft.com/office/word/2010/wordprocessingCanvas" xmlns:cx="http://schemas.microsoft.com/office/drawing/2014/chartex" xmlns:mc="http://schemas.openxmlformats.org/markup-compatibility/2006" xmlns:o="urn:schemas-microsoft-com:office:office" xmlns:r="http://schemas.openxmlformats.org/officeDocument/2006/relationships" xmlns:m="http://schemas.openxmlformats.org/officeDocument/2006/math" xmlns:v="urn:schemas-microsoft-com:vml" xmlns:wp14="http://schemas.microsoft.com/office/word/2010/wordprocessingDrawing" xmlns:wp="http://schemas.openxmlformats.org/drawingml/2006/wordprocessingDrawing" xmlns:w10="urn:schemas-microsoft-com:office:word" xmlns:w="http://schemas.openxmlformats.org/wordprocessingml/2006/main" xmlns:w14="http://schemas.microsoft.com/office/word/2010/wordml" xmlns:w15="http://schemas.microsoft.com/office/word/2012/wordml" xmlns:w16se="http://schemas.microsoft.com/office/word/2015/wordml/symex" xmlns:wpg="http://schemas.microsoft.com/office/word/2010/wordprocessingGroup" xmlns:wpi="http://schemas.microsoft.com/office/word/2010/wordprocessingInk" xmlns:wne="http://schemas.microsoft.com/office/word/2006/wordml" xmlns:wps="http://schemas.microsoft.com/office/word/2010/wordprocessingShape" mc:Ignorable="w14 w15 w16se wp14">
   <w:footnote w:type="separator" w:id="-1">
     <w:p>
       <w:r>
@@ -1615,7 +1711,7 @@
 </file>
 
 <file path=word/header1.xml><?xml version="1.0" encoding="utf-8"?>
-<w:hdr xmlns:wpc="http://schemas.microsoft.com/office/word/2010/wordprocessingCanvas" xmlns:cx="http://schemas.microsoft.com/office/drawing/2014/chartex" xmlns:cx1="http://schemas.microsoft.com/office/drawing/2015/9/8/chartex" xmlns:cx2="http://schemas.microsoft.com/office/drawing/2015/10/21/chartex" xmlns:cx3="http://schemas.microsoft.com/office/drawing/2016/5/9/chartex" xmlns:cx4="http://schemas.microsoft.com/office/drawing/2016/5/10/chartex" xmlns:cx5="http://schemas.microsoft.com/office/drawing/2016/5/11/chartex" xmlns:cx6="http://schemas.microsoft.com/office/drawing/2016/5/12/chartex" xmlns:cx7="http://schemas.microsoft.com/office/drawing/2016/5/13/chartex" xmlns:cx8="http://schemas.microsoft.com/office/drawing/2016/5/14/chartex" xmlns:mc="http://schemas.openxmlformats.org/markup-compatibility/2006" xmlns:aink="http://schemas.microsoft.com/office/drawing/2016/ink" xmlns:am3d="http://schemas.microsoft.com/office/drawing/2017/model3d" xmlns:o="urn:schemas-microsoft-com:office:office" xmlns:r="http://schemas.openxmlformats.org/officeDocument/2006/relationships" xmlns:m="http://schemas.openxmlformats.org/officeDocument/2006/math" xmlns:v="urn:schemas-microsoft-com:vml" xmlns:wp14="http://schemas.microsoft.com/office/word/2010/wordprocessingDrawing" xmlns:wp="http://schemas.openxmlformats.org/drawingml/2006/wordprocessingDrawing" xmlns:w10="urn:schemas-microsoft-com:office:word" xmlns:w="http://schemas.openxmlformats.org/wordprocessingml/2006/main" xmlns:w14="http://schemas.microsoft.com/office/word/2010/wordml" xmlns:w15="http://schemas.microsoft.com/office/word/2012/wordml" xmlns:w16se="http://schemas.microsoft.com/office/word/2015/wordml/symex" xmlns:wpg="http://schemas.microsoft.com/office/word/2010/wordprocessingGroup" xmlns:wpi="http://schemas.microsoft.com/office/word/2010/wordprocessingInk" xmlns:wne="http://schemas.microsoft.com/office/word/2006/wordml" xmlns:wps="http://schemas.microsoft.com/office/word/2010/wordprocessingShape" mc:Ignorable="w14 w15 w16se wp14">
+<w:hdr xmlns:wpc="http://schemas.microsoft.com/office/word/2010/wordprocessingCanvas" xmlns:cx="http://schemas.microsoft.com/office/drawing/2014/chartex" xmlns:mc="http://schemas.openxmlformats.org/markup-compatibility/2006" xmlns:o="urn:schemas-microsoft-com:office:office" xmlns:r="http://schemas.openxmlformats.org/officeDocument/2006/relationships" xmlns:m="http://schemas.openxmlformats.org/officeDocument/2006/math" xmlns:v="urn:schemas-microsoft-com:vml" xmlns:wp14="http://schemas.microsoft.com/office/word/2010/wordprocessingDrawing" xmlns:wp="http://schemas.openxmlformats.org/drawingml/2006/wordprocessingDrawing" xmlns:w10="urn:schemas-microsoft-com:office:word" xmlns:w="http://schemas.openxmlformats.org/wordprocessingml/2006/main" xmlns:w14="http://schemas.microsoft.com/office/word/2010/wordml" xmlns:w15="http://schemas.microsoft.com/office/word/2012/wordml" xmlns:w16se="http://schemas.microsoft.com/office/word/2015/wordml/symex" xmlns:wpg="http://schemas.microsoft.com/office/word/2010/wordprocessingGroup" xmlns:wpi="http://schemas.microsoft.com/office/word/2010/wordprocessingInk" xmlns:wne="http://schemas.microsoft.com/office/word/2006/wordml" xmlns:wps="http://schemas.microsoft.com/office/word/2010/wordprocessingShape" mc:Ignorable="w14 w15 w16se wp14">
   <w:p>
     <w:pPr>
       <w:spacing w:before="0" w:after="0"/>
@@ -1625,7 +1721,7 @@
 </file>
 
 <file path=word/header2.xml><?xml version="1.0" encoding="utf-8"?>
-<w:hdr xmlns:wpc="http://schemas.microsoft.com/office/word/2010/wordprocessingCanvas" xmlns:cx="http://schemas.microsoft.com/office/drawing/2014/chartex" xmlns:cx1="http://schemas.microsoft.com/office/drawing/2015/9/8/chartex" xmlns:cx2="http://schemas.microsoft.com/office/drawing/2015/10/21/chartex" xmlns:cx3="http://schemas.microsoft.com/office/drawing/2016/5/9/chartex" xmlns:cx4="http://schemas.microsoft.com/office/drawing/2016/5/10/chartex" xmlns:cx5="http://schemas.microsoft.com/office/drawing/2016/5/11/chartex" xmlns:cx6="http://schemas.microsoft.com/office/drawing/2016/5/12/chartex" xmlns:cx7="http://schemas.microsoft.com/office/drawing/2016/5/13/chartex" xmlns:cx8="http://schemas.microsoft.com/office/drawing/2016/5/14/chartex" xmlns:mc="http://schemas.openxmlformats.org/markup-compatibility/2006" xmlns:aink="http://schemas.microsoft.com/office/drawing/2016/ink" xmlns:am3d="http://schemas.microsoft.com/office/drawing/2017/model3d" xmlns:o="urn:schemas-microsoft-com:office:office" xmlns:r="http://schemas.openxmlformats.org/officeDocument/2006/relationships" xmlns:m="http://schemas.openxmlformats.org/officeDocument/2006/math" xmlns:v="urn:schemas-microsoft-com:vml" xmlns:wp14="http://schemas.microsoft.com/office/word/2010/wordprocessingDrawing" xmlns:wp="http://schemas.openxmlformats.org/drawingml/2006/wordprocessingDrawing" xmlns:w10="urn:schemas-microsoft-com:office:word" xmlns:w="http://schemas.openxmlformats.org/wordprocessingml/2006/main" xmlns:w14="http://schemas.microsoft.com/office/word/2010/wordml" xmlns:w15="http://schemas.microsoft.com/office/word/2012/wordml" xmlns:w16se="http://schemas.microsoft.com/office/word/2015/wordml/symex" xmlns:wpg="http://schemas.microsoft.com/office/word/2010/wordprocessingGroup" xmlns:wpi="http://schemas.microsoft.com/office/word/2010/wordprocessingInk" xmlns:wne="http://schemas.microsoft.com/office/word/2006/wordml" xmlns:wps="http://schemas.microsoft.com/office/word/2010/wordprocessingShape" mc:Ignorable="w14 w15 w16se wp14">
+<w:hdr xmlns:wpc="http://schemas.microsoft.com/office/word/2010/wordprocessingCanvas" xmlns:cx="http://schemas.microsoft.com/office/drawing/2014/chartex" xmlns:mc="http://schemas.openxmlformats.org/markup-compatibility/2006" xmlns:o="urn:schemas-microsoft-com:office:office" xmlns:r="http://schemas.openxmlformats.org/officeDocument/2006/relationships" xmlns:m="http://schemas.openxmlformats.org/officeDocument/2006/math" xmlns:v="urn:schemas-microsoft-com:vml" xmlns:wp14="http://schemas.microsoft.com/office/word/2010/wordprocessingDrawing" xmlns:wp="http://schemas.openxmlformats.org/drawingml/2006/wordprocessingDrawing" xmlns:w10="urn:schemas-microsoft-com:office:word" xmlns:w="http://schemas.openxmlformats.org/wordprocessingml/2006/main" xmlns:w14="http://schemas.microsoft.com/office/word/2010/wordml" xmlns:w15="http://schemas.microsoft.com/office/word/2012/wordml" xmlns:w16se="http://schemas.microsoft.com/office/word/2015/wordml/symex" xmlns:wpg="http://schemas.microsoft.com/office/word/2010/wordprocessingGroup" xmlns:wpi="http://schemas.microsoft.com/office/word/2010/wordprocessingInk" xmlns:wne="http://schemas.microsoft.com/office/word/2006/wordml" xmlns:wps="http://schemas.microsoft.com/office/word/2010/wordprocessingShape" mc:Ignorable="w14 w15 w16se wp14">
   <w:p>
     <w:r>
       <w:t>Dynamics CRM and Dynamics 365 Fast Track for Developers</w:t>
@@ -1640,7 +1736,7 @@
 </file>
 
 <file path=word/header3.xml><?xml version="1.0" encoding="utf-8"?>
-<w:hdr xmlns:wpc="http://schemas.microsoft.com/office/word/2010/wordprocessingCanvas" xmlns:cx="http://schemas.microsoft.com/office/drawing/2014/chartex" xmlns:cx1="http://schemas.microsoft.com/office/drawing/2015/9/8/chartex" xmlns:cx2="http://schemas.microsoft.com/office/drawing/2015/10/21/chartex" xmlns:cx3="http://schemas.microsoft.com/office/drawing/2016/5/9/chartex" xmlns:cx4="http://schemas.microsoft.com/office/drawing/2016/5/10/chartex" xmlns:cx5="http://schemas.microsoft.com/office/drawing/2016/5/11/chartex" xmlns:cx6="http://schemas.microsoft.com/office/drawing/2016/5/12/chartex" xmlns:cx7="http://schemas.microsoft.com/office/drawing/2016/5/13/chartex" xmlns:cx8="http://schemas.microsoft.com/office/drawing/2016/5/14/chartex" xmlns:mc="http://schemas.openxmlformats.org/markup-compatibility/2006" xmlns:aink="http://schemas.microsoft.com/office/drawing/2016/ink" xmlns:am3d="http://schemas.microsoft.com/office/drawing/2017/model3d" xmlns:o="urn:schemas-microsoft-com:office:office" xmlns:r="http://schemas.openxmlformats.org/officeDocument/2006/relationships" xmlns:m="http://schemas.openxmlformats.org/officeDocument/2006/math" xmlns:v="urn:schemas-microsoft-com:vml" xmlns:wp14="http://schemas.microsoft.com/office/word/2010/wordprocessingDrawing" xmlns:wp="http://schemas.openxmlformats.org/drawingml/2006/wordprocessingDrawing" xmlns:w10="urn:schemas-microsoft-com:office:word" xmlns:w="http://schemas.openxmlformats.org/wordprocessingml/2006/main" xmlns:w14="http://schemas.microsoft.com/office/word/2010/wordml" xmlns:w15="http://schemas.microsoft.com/office/word/2012/wordml" xmlns:w16se="http://schemas.microsoft.com/office/word/2015/wordml/symex" xmlns:wpg="http://schemas.microsoft.com/office/word/2010/wordprocessingGroup" xmlns:wpi="http://schemas.microsoft.com/office/word/2010/wordprocessingInk" xmlns:wne="http://schemas.microsoft.com/office/word/2006/wordml" xmlns:wps="http://schemas.microsoft.com/office/word/2010/wordprocessingShape" mc:Ignorable="w14 w15 w16se wp14">
+<w:hdr xmlns:wpc="http://schemas.microsoft.com/office/word/2010/wordprocessingCanvas" xmlns:cx="http://schemas.microsoft.com/office/drawing/2014/chartex" xmlns:mc="http://schemas.openxmlformats.org/markup-compatibility/2006" xmlns:o="urn:schemas-microsoft-com:office:office" xmlns:r="http://schemas.openxmlformats.org/officeDocument/2006/relationships" xmlns:m="http://schemas.openxmlformats.org/officeDocument/2006/math" xmlns:v="urn:schemas-microsoft-com:vml" xmlns:wp14="http://schemas.microsoft.com/office/word/2010/wordprocessingDrawing" xmlns:wp="http://schemas.openxmlformats.org/drawingml/2006/wordprocessingDrawing" xmlns:w10="urn:schemas-microsoft-com:office:word" xmlns:w="http://schemas.openxmlformats.org/wordprocessingml/2006/main" xmlns:w14="http://schemas.microsoft.com/office/word/2010/wordml" xmlns:w15="http://schemas.microsoft.com/office/word/2012/wordml" xmlns:w16se="http://schemas.microsoft.com/office/word/2015/wordml/symex" xmlns:wpg="http://schemas.microsoft.com/office/word/2010/wordprocessingGroup" xmlns:wpi="http://schemas.microsoft.com/office/word/2010/wordprocessingInk" xmlns:wne="http://schemas.microsoft.com/office/word/2006/wordml" xmlns:wps="http://schemas.microsoft.com/office/word/2010/wordprocessingShape" mc:Ignorable="w14 w15 w16se wp14">
   <w:p>
     <w:pPr>
       <w:spacing w:before="0" w:after="0"/>
@@ -1650,7 +1746,7 @@
 </file>
 
 <file path=word/numbering.xml><?xml version="1.0" encoding="utf-8"?>
-<w:numbering xmlns:wpc="http://schemas.microsoft.com/office/word/2010/wordprocessingCanvas" xmlns:cx="http://schemas.microsoft.com/office/drawing/2014/chartex" xmlns:cx1="http://schemas.microsoft.com/office/drawing/2015/9/8/chartex" xmlns:cx2="http://schemas.microsoft.com/office/drawing/2015/10/21/chartex" xmlns:cx3="http://schemas.microsoft.com/office/drawing/2016/5/9/chartex" xmlns:cx4="http://schemas.microsoft.com/office/drawing/2016/5/10/chartex" xmlns:cx5="http://schemas.microsoft.com/office/drawing/2016/5/11/chartex" xmlns:cx6="http://schemas.microsoft.com/office/drawing/2016/5/12/chartex" xmlns:cx7="http://schemas.microsoft.com/office/drawing/2016/5/13/chartex" xmlns:cx8="http://schemas.microsoft.com/office/drawing/2016/5/14/chartex" xmlns:mc="http://schemas.openxmlformats.org/markup-compatibility/2006" xmlns:aink="http://schemas.microsoft.com/office/drawing/2016/ink" xmlns:am3d="http://schemas.microsoft.com/office/drawing/2017/model3d" xmlns:o="urn:schemas-microsoft-com:office:office" xmlns:r="http://schemas.openxmlformats.org/officeDocument/2006/relationships" xmlns:m="http://schemas.openxmlformats.org/officeDocument/2006/math" xmlns:v="urn:schemas-microsoft-com:vml" xmlns:wp14="http://schemas.microsoft.com/office/word/2010/wordprocessingDrawing" xmlns:wp="http://schemas.openxmlformats.org/drawingml/2006/wordprocessingDrawing" xmlns:w10="urn:schemas-microsoft-com:office:word" xmlns:w="http://schemas.openxmlformats.org/wordprocessingml/2006/main" xmlns:w14="http://schemas.microsoft.com/office/word/2010/wordml" xmlns:w15="http://schemas.microsoft.com/office/word/2012/wordml" xmlns:w16se="http://schemas.microsoft.com/office/word/2015/wordml/symex" xmlns:wpg="http://schemas.microsoft.com/office/word/2010/wordprocessingGroup" xmlns:wpi="http://schemas.microsoft.com/office/word/2010/wordprocessingInk" xmlns:wne="http://schemas.microsoft.com/office/word/2006/wordml" xmlns:wps="http://schemas.microsoft.com/office/word/2010/wordprocessingShape" mc:Ignorable="w14 w15 w16se wp14">
+<w:numbering xmlns:wpc="http://schemas.microsoft.com/office/word/2010/wordprocessingCanvas" xmlns:cx="http://schemas.microsoft.com/office/drawing/2014/chartex" xmlns:mc="http://schemas.openxmlformats.org/markup-compatibility/2006" xmlns:o="urn:schemas-microsoft-com:office:office" xmlns:r="http://schemas.openxmlformats.org/officeDocument/2006/relationships" xmlns:m="http://schemas.openxmlformats.org/officeDocument/2006/math" xmlns:v="urn:schemas-microsoft-com:vml" xmlns:wp14="http://schemas.microsoft.com/office/word/2010/wordprocessingDrawing" xmlns:wp="http://schemas.openxmlformats.org/drawingml/2006/wordprocessingDrawing" xmlns:w10="urn:schemas-microsoft-com:office:word" xmlns:w="http://schemas.openxmlformats.org/wordprocessingml/2006/main" xmlns:w14="http://schemas.microsoft.com/office/word/2010/wordml" xmlns:w15="http://schemas.microsoft.com/office/word/2012/wordml" xmlns:w16se="http://schemas.microsoft.com/office/word/2015/wordml/symex" xmlns:wpg="http://schemas.microsoft.com/office/word/2010/wordprocessingGroup" xmlns:wpi="http://schemas.microsoft.com/office/word/2010/wordprocessingInk" xmlns:wne="http://schemas.microsoft.com/office/word/2006/wordml" xmlns:wps="http://schemas.microsoft.com/office/word/2010/wordprocessingShape" mc:Ignorable="w14 w15 w16se wp14">
   <w:abstractNum w:abstractNumId="0" w15:restartNumberingAfterBreak="0">
     <w:nsid w:val="1DF90594"/>
     <w:multiLevelType w:val="multilevel"/>
@@ -2659,7 +2755,7 @@
       </w:pPr>
     </w:pPrDefault>
   </w:docDefaults>
-  <w:latentStyles w:defLockedState="1" w:defUIPriority="99" w:defSemiHidden="0" w:defUnhideWhenUsed="0" w:defQFormat="0" w:count="375">
+  <w:latentStyles w:defLockedState="1" w:defUIPriority="99" w:defSemiHidden="0" w:defUnhideWhenUsed="0" w:defQFormat="0" w:count="371">
     <w:lsdException w:name="Normal" w:locked="0" w:uiPriority="0" w:qFormat="1"/>
     <w:lsdException w:name="heading 1" w:uiPriority="9"/>
     <w:lsdException w:name="heading 2" w:semiHidden="1" w:uiPriority="9" w:unhideWhenUsed="1"/>
@@ -3030,10 +3126,6 @@
     <w:lsdException w:name="List Table 5 Dark Accent 6" w:uiPriority="50"/>
     <w:lsdException w:name="List Table 6 Colorful Accent 6" w:uiPriority="51"/>
     <w:lsdException w:name="List Table 7 Colorful Accent 6" w:uiPriority="52"/>
-    <w:lsdException w:name="Mention" w:locked="0" w:semiHidden="1" w:unhideWhenUsed="1"/>
-    <w:lsdException w:name="Smart Hyperlink" w:locked="0" w:semiHidden="1" w:unhideWhenUsed="1"/>
-    <w:lsdException w:name="Hashtag" w:locked="0" w:semiHidden="1" w:unhideWhenUsed="1"/>
-    <w:lsdException w:name="Unresolved Mention" w:locked="0" w:semiHidden="1" w:unhideWhenUsed="1"/>
   </w:latentStyles>
   <w:style w:type="paragraph" w:default="1" w:styleId="Normal">
     <w:name w:val="Normal"/>
@@ -3247,7 +3339,6 @@
   <w:style w:type="character" w:default="1" w:styleId="DefaultParagraphFont">
     <w:name w:val="Default Paragraph Font"/>
     <w:uiPriority w:val="1"/>
-    <w:semiHidden/>
     <w:unhideWhenUsed/>
   </w:style>
   <w:style w:type="table" w:default="1" w:styleId="TableNormal">
@@ -7561,51 +7652,52 @@
 </file>
 
 <file path=customXml/item1.xml><?xml version="1.0" encoding="utf-8"?>
-<p:properties xmlns:p="http://schemas.microsoft.com/office/2006/metadata/properties" xmlns:xsi="http://www.w3.org/2001/XMLSchema-instance" xmlns:pc="http://schemas.microsoft.com/office/infopath/2007/PartnerControls">
-  <documentManagement>
-    <ChapterNo xmlns="4ff00d7d-e7fe-48a8-a79f-9d301ade6bee" xsi:nil="true"/>
-    <ChapterType xmlns="4ff00d7d-e7fe-48a8-a79f-9d301ade6bee" xsi:nil="true"/>
-    <EnsureEvenPages xmlns="4ff00d7d-e7fe-48a8-a79f-9d301ade6bee">true</EnsureEvenPages>
-    <BookType xmlns="4ff00d7d-e7fe-48a8-a79f-9d301ade6bee">DG</BookType>
-    <SequenceNo xmlns="4ff00d7d-e7fe-48a8-a79f-9d301ade6bee">2.00</SequenceNo>
-  </documentManagement>
-</p:properties>
+<?mso-contentType ?>
+<spe:Receivers xmlns:spe="http://schemas.microsoft.com/sharepoint/events">
+  <Receiver>
+    <Name>Policy Auditing</Name>
+    <Synchronization>Synchronous</Synchronization>
+    <Type>10001</Type>
+    <SequenceNumber>1100</SequenceNumber>
+    <Assembly>Microsoft.Office.Policy, Version=14.0.0.0, Culture=neutral, PublicKeyToken=71e9bce111e9429c</Assembly>
+    <Class>Microsoft.Office.RecordsManagement.Internal.AuditHandler</Class>
+    <Data/>
+    <Filter/>
+  </Receiver>
+  <Receiver>
+    <Name>Policy Auditing</Name>
+    <Synchronization>Synchronous</Synchronization>
+    <Type>10002</Type>
+    <SequenceNumber>1101</SequenceNumber>
+    <Assembly>Microsoft.Office.Policy, Version=14.0.0.0, Culture=neutral, PublicKeyToken=71e9bce111e9429c</Assembly>
+    <Class>Microsoft.Office.RecordsManagement.Internal.AuditHandler</Class>
+    <Data/>
+    <Filter/>
+  </Receiver>
+  <Receiver>
+    <Name>Policy Auditing</Name>
+    <Synchronization>Synchronous</Synchronization>
+    <Type>10004</Type>
+    <SequenceNumber>1102</SequenceNumber>
+    <Assembly>Microsoft.Office.Policy, Version=14.0.0.0, Culture=neutral, PublicKeyToken=71e9bce111e9429c</Assembly>
+    <Class>Microsoft.Office.RecordsManagement.Internal.AuditHandler</Class>
+    <Data/>
+    <Filter/>
+  </Receiver>
+  <Receiver>
+    <Name>Policy Auditing</Name>
+    <Synchronization>Synchronous</Synchronization>
+    <Type>10006</Type>
+    <SequenceNumber>1103</SequenceNumber>
+    <Assembly>Microsoft.Office.Policy, Version=14.0.0.0, Culture=neutral, PublicKeyToken=71e9bce111e9429c</Assembly>
+    <Class>Microsoft.Office.RecordsManagement.Internal.AuditHandler</Class>
+    <Data/>
+    <Filter/>
+  </Receiver>
+</spe:Receivers>
 </file>
 
 <file path=customXml/item2.xml><?xml version="1.0" encoding="utf-8"?>
-<?mso-contentType ?>
-<p:Policy xmlns:p="office.server.policy" local="true" id="13ec3561-6556-477f-a096-8cf74ebdd7a7">
-  <p:Name>Courseware Documents Audit Policy</p:Name>
-  <p:Description>Audit policy for monitoring actions on all courseware documents</p:Description>
-  <p:Statement/>
-  <p:PolicyItems>
-    <p:PolicyItem featureId="Microsoft.Office.RecordsManagement.PolicyFeatures.PolicyAudit" UniqueId="22aa3f5b-7677-4c12-a57c-d43febc7dafc">
-      <p:Name>Auditing</p:Name>
-      <p:Description>Audits user actions on documents and list items to the Audit Log.</p:Description>
-      <p:CustomData>
-        <Audit>
-          <Update/>
-          <View/>
-          <CheckInOut/>
-          <MoveCopy/>
-          <DeleteRestore/>
-        </Audit>
-      </p:CustomData>
-    </p:PolicyItem>
-  </p:PolicyItems>
-</p:Policy>
-</file>
-
-<file path=customXml/item3.xml><?xml version="1.0" encoding="utf-8"?>
-<?mso-contentType ?>
-<FormTemplates xmlns="http://schemas.microsoft.com/sharepoint/v3/contenttype/forms">
-  <Display>DocumentLibraryForm</Display>
-  <Edit>DocumentLibraryForm</Edit>
-  <New>DocumentLibraryForm</New>
-</FormTemplates>
-</file>
-
-<file path=customXml/item4.xml><?xml version="1.0" encoding="utf-8"?>
 <ct:contentTypeSchema xmlns:ct="http://schemas.microsoft.com/office/2006/metadata/contentType" xmlns:ma="http://schemas.microsoft.com/office/2006/metadata/properties/metaAttributes" ct:_="" ma:_="" ma:contentTypeName="Workbook - Full (Word, Portrait)" ma:contentTypeID="0x0101009AB076E22428264284E11C73D716557C0E002ED15C74FEA59D4E94C25C5AEDFD0961" ma:contentTypeVersion="241" ma:contentTypeDescription="Create new full workbook (multiple chapters)" ma:contentTypeScope="" ma:versionID="97dda2f2f09874320acf3c926017c0ba">
   <xsd:schema xmlns:xsd="http://www.w3.org/2001/XMLSchema" xmlns:xs="http://www.w3.org/2001/XMLSchema" xmlns:p="http://schemas.microsoft.com/office/2006/metadata/properties" xmlns:ns1="http://schemas.microsoft.com/sharepoint/v3" xmlns:ns2="4ff00d7d-e7fe-48a8-a79f-9d301ade6bee" targetNamespace="http://schemas.microsoft.com/office/2006/metadata/properties" ma:root="true" ma:fieldsID="e2a10bf621b09bb8364a935f9ac50826" ns1:_="" ns2:_="">
     <xsd:import namespace="http://schemas.microsoft.com/sharepoint/v3"/>
@@ -7788,50 +7880,49 @@
 </ct:contentTypeSchema>
 </file>
 
+<file path=customXml/item3.xml><?xml version="1.0" encoding="utf-8"?>
+<?mso-contentType ?>
+<FormTemplates xmlns="http://schemas.microsoft.com/sharepoint/v3/contenttype/forms">
+  <Display>DocumentLibraryForm</Display>
+  <Edit>DocumentLibraryForm</Edit>
+  <New>DocumentLibraryForm</New>
+</FormTemplates>
+</file>
+
+<file path=customXml/item4.xml><?xml version="1.0" encoding="utf-8"?>
+<?mso-contentType ?>
+<p:Policy xmlns:p="office.server.policy" local="true" id="13ec3561-6556-477f-a096-8cf74ebdd7a7">
+  <p:Name>Courseware Documents Audit Policy</p:Name>
+  <p:Description>Audit policy for monitoring actions on all courseware documents</p:Description>
+  <p:Statement/>
+  <p:PolicyItems>
+    <p:PolicyItem featureId="Microsoft.Office.RecordsManagement.PolicyFeatures.PolicyAudit" UniqueId="22aa3f5b-7677-4c12-a57c-d43febc7dafc">
+      <p:Name>Auditing</p:Name>
+      <p:Description>Audits user actions on documents and list items to the Audit Log.</p:Description>
+      <p:CustomData>
+        <Audit>
+          <Update/>
+          <View/>
+          <CheckInOut/>
+          <MoveCopy/>
+          <DeleteRestore/>
+        </Audit>
+      </p:CustomData>
+    </p:PolicyItem>
+  </p:PolicyItems>
+</p:Policy>
+</file>
+
 <file path=customXml/item5.xml><?xml version="1.0" encoding="utf-8"?>
-<?mso-contentType ?>
-<spe:Receivers xmlns:spe="http://schemas.microsoft.com/sharepoint/events">
-  <Receiver>
-    <Name>Policy Auditing</Name>
-    <Synchronization>Synchronous</Synchronization>
-    <Type>10001</Type>
-    <SequenceNumber>1100</SequenceNumber>
-    <Assembly>Microsoft.Office.Policy, Version=14.0.0.0, Culture=neutral, PublicKeyToken=71e9bce111e9429c</Assembly>
-    <Class>Microsoft.Office.RecordsManagement.Internal.AuditHandler</Class>
-    <Data/>
-    <Filter/>
-  </Receiver>
-  <Receiver>
-    <Name>Policy Auditing</Name>
-    <Synchronization>Synchronous</Synchronization>
-    <Type>10002</Type>
-    <SequenceNumber>1101</SequenceNumber>
-    <Assembly>Microsoft.Office.Policy, Version=14.0.0.0, Culture=neutral, PublicKeyToken=71e9bce111e9429c</Assembly>
-    <Class>Microsoft.Office.RecordsManagement.Internal.AuditHandler</Class>
-    <Data/>
-    <Filter/>
-  </Receiver>
-  <Receiver>
-    <Name>Policy Auditing</Name>
-    <Synchronization>Synchronous</Synchronization>
-    <Type>10004</Type>
-    <SequenceNumber>1102</SequenceNumber>
-    <Assembly>Microsoft.Office.Policy, Version=14.0.0.0, Culture=neutral, PublicKeyToken=71e9bce111e9429c</Assembly>
-    <Class>Microsoft.Office.RecordsManagement.Internal.AuditHandler</Class>
-    <Data/>
-    <Filter/>
-  </Receiver>
-  <Receiver>
-    <Name>Policy Auditing</Name>
-    <Synchronization>Synchronous</Synchronization>
-    <Type>10006</Type>
-    <SequenceNumber>1103</SequenceNumber>
-    <Assembly>Microsoft.Office.Policy, Version=14.0.0.0, Culture=neutral, PublicKeyToken=71e9bce111e9429c</Assembly>
-    <Class>Microsoft.Office.RecordsManagement.Internal.AuditHandler</Class>
-    <Data/>
-    <Filter/>
-  </Receiver>
-</spe:Receivers>
+<p:properties xmlns:p="http://schemas.microsoft.com/office/2006/metadata/properties" xmlns:xsi="http://www.w3.org/2001/XMLSchema-instance" xmlns:pc="http://schemas.microsoft.com/office/infopath/2007/PartnerControls">
+  <documentManagement>
+    <ChapterNo xmlns="4ff00d7d-e7fe-48a8-a79f-9d301ade6bee" xsi:nil="true"/>
+    <ChapterType xmlns="4ff00d7d-e7fe-48a8-a79f-9d301ade6bee" xsi:nil="true"/>
+    <EnsureEvenPages xmlns="4ff00d7d-e7fe-48a8-a79f-9d301ade6bee">true</EnsureEvenPages>
+    <BookType xmlns="4ff00d7d-e7fe-48a8-a79f-9d301ade6bee">DG</BookType>
+    <SequenceNo xmlns="4ff00d7d-e7fe-48a8-a79f-9d301ade6bee">2.00</SequenceNo>
+  </documentManagement>
+</p:properties>
 </file>
 
 <file path=customXml/item6.xml><?xml version="1.0" encoding="utf-8"?>
@@ -7844,32 +7935,14 @@
 </file>
 
 <file path=customXml/itemProps1.xml><?xml version="1.0" encoding="utf-8"?>
-<ds:datastoreItem xmlns:ds="http://schemas.openxmlformats.org/officeDocument/2006/customXml" ds:itemID="{CD3E0241-2313-44D0-80CA-1ACAE25CB577}">
+<ds:datastoreItem xmlns:ds="http://schemas.openxmlformats.org/officeDocument/2006/customXml" ds:itemID="{471180B1-79A2-40C2-98F1-45BA80E0A149}">
   <ds:schemaRefs>
-    <ds:schemaRef ds:uri="http://schemas.microsoft.com/office/2006/metadata/properties"/>
-    <ds:schemaRef ds:uri="http://schemas.microsoft.com/office/infopath/2007/PartnerControls"/>
-    <ds:schemaRef ds:uri="4ff00d7d-e7fe-48a8-a79f-9d301ade6bee"/>
+    <ds:schemaRef ds:uri="http://schemas.microsoft.com/sharepoint/events"/>
   </ds:schemaRefs>
 </ds:datastoreItem>
 </file>
 
 <file path=customXml/itemProps2.xml><?xml version="1.0" encoding="utf-8"?>
-<ds:datastoreItem xmlns:ds="http://schemas.openxmlformats.org/officeDocument/2006/customXml" ds:itemID="{E5F37571-BE41-408A-9FEF-B56A198C52CE}">
-  <ds:schemaRefs>
-    <ds:schemaRef ds:uri="office.server.policy"/>
-  </ds:schemaRefs>
-</ds:datastoreItem>
-</file>
-
-<file path=customXml/itemProps3.xml><?xml version="1.0" encoding="utf-8"?>
-<ds:datastoreItem xmlns:ds="http://schemas.openxmlformats.org/officeDocument/2006/customXml" ds:itemID="{3F620DF7-3141-4915-AB81-4DEDDA9429E9}">
-  <ds:schemaRefs>
-    <ds:schemaRef ds:uri="http://schemas.microsoft.com/sharepoint/v3/contenttype/forms"/>
-  </ds:schemaRefs>
-</ds:datastoreItem>
-</file>
-
-<file path=customXml/itemProps4.xml><?xml version="1.0" encoding="utf-8"?>
 <ds:datastoreItem xmlns:ds="http://schemas.openxmlformats.org/officeDocument/2006/customXml" ds:itemID="{E73A63E6-AE4A-4292-A021-981B57D5586C}">
   <ds:schemaRefs>
     <ds:schemaRef ds:uri="http://schemas.microsoft.com/office/2006/metadata/contentType"/>
@@ -7888,10 +7961,28 @@
 </ds:datastoreItem>
 </file>
 
+<file path=customXml/itemProps3.xml><?xml version="1.0" encoding="utf-8"?>
+<ds:datastoreItem xmlns:ds="http://schemas.openxmlformats.org/officeDocument/2006/customXml" ds:itemID="{3F620DF7-3141-4915-AB81-4DEDDA9429E9}">
+  <ds:schemaRefs>
+    <ds:schemaRef ds:uri="http://schemas.microsoft.com/sharepoint/v3/contenttype/forms"/>
+  </ds:schemaRefs>
+</ds:datastoreItem>
+</file>
+
+<file path=customXml/itemProps4.xml><?xml version="1.0" encoding="utf-8"?>
+<ds:datastoreItem xmlns:ds="http://schemas.openxmlformats.org/officeDocument/2006/customXml" ds:itemID="{E5F37571-BE41-408A-9FEF-B56A198C52CE}">
+  <ds:schemaRefs>
+    <ds:schemaRef ds:uri="office.server.policy"/>
+  </ds:schemaRefs>
+</ds:datastoreItem>
+</file>
+
 <file path=customXml/itemProps5.xml><?xml version="1.0" encoding="utf-8"?>
-<ds:datastoreItem xmlns:ds="http://schemas.openxmlformats.org/officeDocument/2006/customXml" ds:itemID="{471180B1-79A2-40C2-98F1-45BA80E0A149}">
+<ds:datastoreItem xmlns:ds="http://schemas.openxmlformats.org/officeDocument/2006/customXml" ds:itemID="{CD3E0241-2313-44D0-80CA-1ACAE25CB577}">
   <ds:schemaRefs>
-    <ds:schemaRef ds:uri="http://schemas.microsoft.com/sharepoint/events"/>
+    <ds:schemaRef ds:uri="http://schemas.microsoft.com/office/2006/metadata/properties"/>
+    <ds:schemaRef ds:uri="http://schemas.microsoft.com/office/infopath/2007/PartnerControls"/>
+    <ds:schemaRef ds:uri="4ff00d7d-e7fe-48a8-a79f-9d301ade6bee"/>
   </ds:schemaRefs>
 </ds:datastoreItem>
 </file>
@@ -7905,7 +7996,7 @@
 </file>
 
 <file path=customXml/itemProps7.xml><?xml version="1.0" encoding="utf-8"?>
-<ds:datastoreItem xmlns:ds="http://schemas.openxmlformats.org/officeDocument/2006/customXml" ds:itemID="{4103C172-6992-49CD-92A2-6010568A397A}">
+<ds:datastoreItem xmlns:ds="http://schemas.openxmlformats.org/officeDocument/2006/customXml" ds:itemID="{1C03DFD0-A6CE-4F58-9E38-147AD984B9AD}">
   <ds:schemaRefs>
     <ds:schemaRef ds:uri="http://schemas.openxmlformats.org/officeDocument/2006/bibliography"/>
   </ds:schemaRefs>

</xml_diff>